<commit_message>
Adding req, glo and ucs documents
</commit_message>
<xml_diff>
--- a/requeriments/sigppg-glo.docx
+++ b/requeriments/sigppg-glo.docx
@@ -99,16 +99,12 @@
           <w:rFonts w:ascii="Arial" w:eastAsia="Arial" w:hAnsi="Arial" w:cs="Arial"/>
         </w:rPr>
       </w:pPr>
-      <w:proofErr w:type="spellStart"/>
-      <w:proofErr w:type="gramStart"/>
       <w:r>
         <w:rPr>
           <w:rFonts w:ascii="Arial" w:eastAsia="Arial" w:hAnsi="Arial" w:cs="Arial"/>
         </w:rPr>
         <w:t>SigPPG</w:t>
       </w:r>
-      <w:proofErr w:type="spellEnd"/>
-      <w:proofErr w:type="gramEnd"/>
     </w:p>
     <w:p>
       <w:pPr>
@@ -601,21 +597,7 @@
         <w:rPr>
           <w:rFonts w:ascii="Times New Roman" w:eastAsia="Times New Roman" w:hAnsi="Times New Roman" w:cs="Times New Roman"/>
         </w:rPr>
-        <w:t xml:space="preserve">Coordenador – </w:t>
-      </w:r>
-      <w:proofErr w:type="gramStart"/>
-      <w:r>
-        <w:rPr>
-          <w:rFonts w:ascii="Times New Roman" w:eastAsia="Times New Roman" w:hAnsi="Times New Roman" w:cs="Times New Roman"/>
-        </w:rPr>
-        <w:t>Super usuário</w:t>
-      </w:r>
-      <w:proofErr w:type="gramEnd"/>
-      <w:r>
-        <w:rPr>
-          <w:rFonts w:ascii="Times New Roman" w:eastAsia="Times New Roman" w:hAnsi="Times New Roman" w:cs="Times New Roman"/>
-        </w:rPr>
-        <w:t>/administrador do sistema. Este usuário controla os avaliadores que podem acessar o sistema.</w:t>
+        <w:t>Coordenador – Super usuário/administrador do sistema. Este usuário controla os avaliadores que podem acessar o sistema.</w:t>
       </w:r>
     </w:p>
     <w:p>
@@ -874,8 +856,6 @@
         <w:szCs w:val="20"/>
       </w:rPr>
     </w:pPr>
-    <w:proofErr w:type="spellStart"/>
-    <w:proofErr w:type="gramStart"/>
     <w:r>
       <w:rPr>
         <w:rFonts w:ascii="Arial" w:eastAsia="Arial" w:hAnsi="Arial" w:cs="Arial"/>
@@ -884,8 +864,6 @@
       </w:rPr>
       <w:t>SABolsas</w:t>
     </w:r>
-    <w:proofErr w:type="spellEnd"/>
-    <w:proofErr w:type="gramEnd"/>
   </w:p>
 </w:hdr>
 </file>

</xml_diff>